<commit_message>
cambios de como subir un archivo al repo
</commit_message>
<xml_diff>
--- a/Repositorio en GitHub.docx
+++ b/Repositorio en GitHub.docx
@@ -329,6 +329,380 @@
         </w:rPr>
         <w:t>+ / Clone / Seleccionar repositorio.</w:t>
       </w:r>
+    </w:p>
+    <w:p>
+      <w:pPr>
+        <w:tabs>
+          <w:tab w:val="left" w:pos="284"/>
+        </w:tabs>
+        <w:jc w:val="center"/>
+        <w:rPr>
+          <w:rFonts w:ascii="Arial Narrow" w:hAnsi="Arial Narrow"/>
+          <w:b/>
+          <w:sz w:val="24"/>
+          <w:szCs w:val="24"/>
+          <w:u w:val="single"/>
+        </w:rPr>
+      </w:pPr>
+    </w:p>
+    <w:p>
+      <w:pPr>
+        <w:tabs>
+          <w:tab w:val="left" w:pos="284"/>
+        </w:tabs>
+        <w:jc w:val="center"/>
+        <w:rPr>
+          <w:rFonts w:ascii="Arial Narrow" w:hAnsi="Arial Narrow"/>
+          <w:b/>
+          <w:sz w:val="24"/>
+          <w:szCs w:val="24"/>
+          <w:u w:val="single"/>
+        </w:rPr>
+      </w:pPr>
+      <w:r>
+        <w:rPr>
+          <w:rFonts w:ascii="Arial Narrow" w:hAnsi="Arial Narrow"/>
+          <w:b/>
+          <w:sz w:val="24"/>
+          <w:szCs w:val="24"/>
+          <w:u w:val="single"/>
+        </w:rPr>
+        <w:t>Modificar o subir un archivo</w:t>
+      </w:r>
+    </w:p>
+    <w:p>
+      <w:pPr>
+        <w:pStyle w:val="Prrafodelista"/>
+        <w:numPr>
+          <w:ilvl w:val="0"/>
+          <w:numId w:val="3"/>
+        </w:numPr>
+        <w:tabs>
+          <w:tab w:val="left" w:pos="284"/>
+        </w:tabs>
+        <w:ind w:left="0" w:firstLine="0"/>
+        <w:rPr>
+          <w:rFonts w:ascii="Arial Narrow" w:hAnsi="Arial Narrow"/>
+          <w:sz w:val="24"/>
+          <w:szCs w:val="24"/>
+        </w:rPr>
+      </w:pPr>
+      <w:r>
+        <w:rPr>
+          <w:rFonts w:ascii="Arial Narrow" w:hAnsi="Arial Narrow"/>
+          <w:sz w:val="24"/>
+          <w:szCs w:val="24"/>
+        </w:rPr>
+        <w:t>Hacemos los cambios en el archivo o lo creamos dentro de la carpeta del repo.</w:t>
+      </w:r>
+    </w:p>
+    <w:p>
+      <w:pPr>
+        <w:pStyle w:val="Prrafodelista"/>
+        <w:numPr>
+          <w:ilvl w:val="0"/>
+          <w:numId w:val="3"/>
+        </w:numPr>
+        <w:tabs>
+          <w:tab w:val="left" w:pos="284"/>
+        </w:tabs>
+        <w:ind w:left="0" w:firstLine="0"/>
+        <w:rPr>
+          <w:rFonts w:ascii="Arial Narrow" w:hAnsi="Arial Narrow"/>
+          <w:sz w:val="24"/>
+          <w:szCs w:val="24"/>
+        </w:rPr>
+      </w:pPr>
+      <w:r>
+        <w:rPr>
+          <w:rFonts w:ascii="Arial Narrow" w:hAnsi="Arial Narrow"/>
+          <w:sz w:val="24"/>
+          <w:szCs w:val="24"/>
+        </w:rPr>
+        <w:t>Cerramos el archivo.</w:t>
+      </w:r>
+    </w:p>
+    <w:p>
+      <w:pPr>
+        <w:pStyle w:val="Prrafodelista"/>
+        <w:numPr>
+          <w:ilvl w:val="0"/>
+          <w:numId w:val="3"/>
+        </w:numPr>
+        <w:tabs>
+          <w:tab w:val="left" w:pos="284"/>
+        </w:tabs>
+        <w:ind w:left="0" w:firstLine="0"/>
+        <w:rPr>
+          <w:rFonts w:ascii="Arial Narrow" w:hAnsi="Arial Narrow"/>
+          <w:sz w:val="24"/>
+          <w:szCs w:val="24"/>
+        </w:rPr>
+      </w:pPr>
+      <w:r>
+        <w:rPr>
+          <w:rFonts w:ascii="Arial Narrow" w:hAnsi="Arial Narrow"/>
+          <w:sz w:val="24"/>
+          <w:szCs w:val="24"/>
+        </w:rPr>
+        <w:t xml:space="preserve">Abrimos la aplicación de </w:t>
+      </w:r>
+      <w:proofErr w:type="spellStart"/>
+      <w:r>
+        <w:rPr>
+          <w:rFonts w:ascii="Arial Narrow" w:hAnsi="Arial Narrow"/>
+          <w:sz w:val="24"/>
+          <w:szCs w:val="24"/>
+        </w:rPr>
+        <w:t>GitHub</w:t>
+      </w:r>
+      <w:proofErr w:type="spellEnd"/>
+      <w:r>
+        <w:rPr>
+          <w:rFonts w:ascii="Arial Narrow" w:hAnsi="Arial Narrow"/>
+          <w:sz w:val="24"/>
+          <w:szCs w:val="24"/>
+        </w:rPr>
+        <w:t>.</w:t>
+      </w:r>
+    </w:p>
+    <w:p>
+      <w:pPr>
+        <w:pStyle w:val="Prrafodelista"/>
+        <w:numPr>
+          <w:ilvl w:val="0"/>
+          <w:numId w:val="3"/>
+        </w:numPr>
+        <w:tabs>
+          <w:tab w:val="left" w:pos="284"/>
+        </w:tabs>
+        <w:ind w:left="0" w:firstLine="0"/>
+        <w:rPr>
+          <w:rFonts w:ascii="Arial Narrow" w:hAnsi="Arial Narrow"/>
+          <w:sz w:val="24"/>
+          <w:szCs w:val="24"/>
+        </w:rPr>
+      </w:pPr>
+      <w:r>
+        <w:rPr>
+          <w:rFonts w:ascii="Arial Narrow" w:hAnsi="Arial Narrow"/>
+          <w:sz w:val="24"/>
+          <w:szCs w:val="24"/>
+        </w:rPr>
+        <w:t>La aplicación ya detecta que se hizo un cambio (</w:t>
+      </w:r>
+      <w:proofErr w:type="spellStart"/>
+      <w:r>
+        <w:rPr>
+          <w:rFonts w:ascii="Arial Narrow" w:hAnsi="Arial Narrow"/>
+          <w:sz w:val="24"/>
+          <w:szCs w:val="24"/>
+        </w:rPr>
+        <w:t>Uncommitted</w:t>
+      </w:r>
+      <w:proofErr w:type="spellEnd"/>
+      <w:r>
+        <w:rPr>
+          <w:rFonts w:ascii="Arial Narrow" w:hAnsi="Arial Narrow"/>
+          <w:sz w:val="24"/>
+          <w:szCs w:val="24"/>
+        </w:rPr>
+        <w:t xml:space="preserve"> </w:t>
+      </w:r>
+      <w:proofErr w:type="spellStart"/>
+      <w:r>
+        <w:rPr>
+          <w:rFonts w:ascii="Arial Narrow" w:hAnsi="Arial Narrow"/>
+          <w:sz w:val="24"/>
+          <w:szCs w:val="24"/>
+        </w:rPr>
+        <w:t>changes</w:t>
+      </w:r>
+      <w:proofErr w:type="spellEnd"/>
+      <w:r>
+        <w:rPr>
+          <w:rFonts w:ascii="Arial Narrow" w:hAnsi="Arial Narrow"/>
+          <w:sz w:val="24"/>
+          <w:szCs w:val="24"/>
+        </w:rPr>
+        <w:t>).</w:t>
+      </w:r>
+    </w:p>
+    <w:p>
+      <w:pPr>
+        <w:pStyle w:val="Prrafodelista"/>
+        <w:numPr>
+          <w:ilvl w:val="0"/>
+          <w:numId w:val="3"/>
+        </w:numPr>
+        <w:tabs>
+          <w:tab w:val="left" w:pos="284"/>
+        </w:tabs>
+        <w:ind w:left="0" w:firstLine="0"/>
+        <w:rPr>
+          <w:rFonts w:ascii="Arial Narrow" w:hAnsi="Arial Narrow"/>
+          <w:sz w:val="24"/>
+          <w:szCs w:val="24"/>
+        </w:rPr>
+      </w:pPr>
+      <w:r>
+        <w:rPr>
+          <w:rFonts w:ascii="Arial Narrow" w:hAnsi="Arial Narrow"/>
+          <w:sz w:val="24"/>
+          <w:szCs w:val="24"/>
+        </w:rPr>
+        <w:t>Selecciono a la derecha los archivos a subir.</w:t>
+      </w:r>
+    </w:p>
+    <w:p>
+      <w:pPr>
+        <w:pStyle w:val="Prrafodelista"/>
+        <w:numPr>
+          <w:ilvl w:val="0"/>
+          <w:numId w:val="3"/>
+        </w:numPr>
+        <w:tabs>
+          <w:tab w:val="left" w:pos="284"/>
+        </w:tabs>
+        <w:ind w:left="0" w:firstLine="0"/>
+        <w:rPr>
+          <w:rFonts w:ascii="Arial Narrow" w:hAnsi="Arial Narrow"/>
+          <w:sz w:val="24"/>
+          <w:szCs w:val="24"/>
+        </w:rPr>
+      </w:pPr>
+      <w:proofErr w:type="spellStart"/>
+      <w:r>
+        <w:rPr>
+          <w:rFonts w:ascii="Arial Narrow" w:hAnsi="Arial Narrow"/>
+          <w:sz w:val="24"/>
+          <w:szCs w:val="24"/>
+        </w:rPr>
+        <w:t>Completás</w:t>
+      </w:r>
+      <w:proofErr w:type="spellEnd"/>
+      <w:r>
+        <w:rPr>
+          <w:rFonts w:ascii="Arial Narrow" w:hAnsi="Arial Narrow"/>
+          <w:sz w:val="24"/>
+          <w:szCs w:val="24"/>
+        </w:rPr>
+        <w:t xml:space="preserve"> el </w:t>
+      </w:r>
+      <w:proofErr w:type="spellStart"/>
+      <w:r>
+        <w:rPr>
+          <w:rFonts w:ascii="Arial Narrow" w:hAnsi="Arial Narrow"/>
+          <w:sz w:val="24"/>
+          <w:szCs w:val="24"/>
+        </w:rPr>
+        <w:t>Summary</w:t>
+      </w:r>
+      <w:proofErr w:type="spellEnd"/>
+      <w:r>
+        <w:rPr>
+          <w:rFonts w:ascii="Arial Narrow" w:hAnsi="Arial Narrow"/>
+          <w:sz w:val="24"/>
+          <w:szCs w:val="24"/>
+        </w:rPr>
+        <w:t xml:space="preserve"> con una breve descripción.</w:t>
+      </w:r>
+    </w:p>
+    <w:p>
+      <w:pPr>
+        <w:pStyle w:val="Prrafodelista"/>
+        <w:numPr>
+          <w:ilvl w:val="0"/>
+          <w:numId w:val="3"/>
+        </w:numPr>
+        <w:tabs>
+          <w:tab w:val="left" w:pos="284"/>
+        </w:tabs>
+        <w:ind w:left="0" w:firstLine="0"/>
+        <w:rPr>
+          <w:rFonts w:ascii="Arial Narrow" w:hAnsi="Arial Narrow"/>
+          <w:sz w:val="24"/>
+          <w:szCs w:val="24"/>
+        </w:rPr>
+      </w:pPr>
+      <w:proofErr w:type="spellStart"/>
+      <w:r>
+        <w:rPr>
+          <w:rFonts w:ascii="Arial Narrow" w:hAnsi="Arial Narrow"/>
+          <w:sz w:val="24"/>
+          <w:szCs w:val="24"/>
+        </w:rPr>
+        <w:t>Commit</w:t>
+      </w:r>
+      <w:proofErr w:type="spellEnd"/>
+      <w:r>
+        <w:rPr>
+          <w:rFonts w:ascii="Arial Narrow" w:hAnsi="Arial Narrow"/>
+          <w:sz w:val="24"/>
+          <w:szCs w:val="24"/>
+        </w:rPr>
+        <w:t>.</w:t>
+      </w:r>
+    </w:p>
+    <w:p>
+      <w:pPr>
+        <w:pStyle w:val="Prrafodelista"/>
+        <w:numPr>
+          <w:ilvl w:val="0"/>
+          <w:numId w:val="3"/>
+        </w:numPr>
+        <w:tabs>
+          <w:tab w:val="left" w:pos="284"/>
+        </w:tabs>
+        <w:ind w:left="0" w:firstLine="0"/>
+        <w:rPr>
+          <w:rFonts w:ascii="Arial Narrow" w:hAnsi="Arial Narrow"/>
+          <w:sz w:val="24"/>
+          <w:szCs w:val="24"/>
+        </w:rPr>
+      </w:pPr>
+      <w:proofErr w:type="spellStart"/>
+      <w:r>
+        <w:rPr>
+          <w:rFonts w:ascii="Arial Narrow" w:hAnsi="Arial Narrow"/>
+          <w:sz w:val="24"/>
+          <w:szCs w:val="24"/>
+        </w:rPr>
+        <w:t>Sync</w:t>
+      </w:r>
+      <w:proofErr w:type="spellEnd"/>
+      <w:r>
+        <w:rPr>
+          <w:rFonts w:ascii="Arial Narrow" w:hAnsi="Arial Narrow"/>
+          <w:sz w:val="24"/>
+          <w:szCs w:val="24"/>
+        </w:rPr>
+        <w:t xml:space="preserve"> y ya lo pueden ver todos los usuarios.</w:t>
+      </w:r>
+    </w:p>
+    <w:p>
+      <w:pPr>
+        <w:tabs>
+          <w:tab w:val="left" w:pos="284"/>
+        </w:tabs>
+        <w:rPr>
+          <w:rFonts w:ascii="Arial Narrow" w:hAnsi="Arial Narrow"/>
+          <w:sz w:val="24"/>
+          <w:szCs w:val="24"/>
+        </w:rPr>
+      </w:pPr>
+    </w:p>
+    <w:p>
+      <w:pPr>
+        <w:tabs>
+          <w:tab w:val="left" w:pos="284"/>
+        </w:tabs>
+        <w:rPr>
+          <w:rFonts w:ascii="Arial Narrow" w:hAnsi="Arial Narrow"/>
+          <w:sz w:val="24"/>
+          <w:szCs w:val="24"/>
+        </w:rPr>
+      </w:pPr>
     </w:p>
     <w:sectPr>
       <w:pgSz w:w="12240" w:h="15840"/>
@@ -517,11 +891,103 @@
       </w:pPr>
     </w:lvl>
   </w:abstractNum>
+  <w:abstractNum w:abstractNumId="2">
+    <w:nsid w:val="79050AB2"/>
+    <w:multiLevelType w:val="hybridMultilevel"/>
+    <w:tmpl w:val="E94ED8A0"/>
+    <w:lvl w:ilvl="0" w:tplc="CDE424CC">
+      <w:start w:val="1"/>
+      <w:numFmt w:val="decimal"/>
+      <w:lvlText w:val="%1)"/>
+      <w:lvlJc w:val="left"/>
+      <w:pPr>
+        <w:ind w:left="720" w:hanging="360"/>
+      </w:pPr>
+      <w:rPr>
+        <w:rFonts w:hint="default"/>
+      </w:rPr>
+    </w:lvl>
+    <w:lvl w:ilvl="1" w:tplc="2C0A0019" w:tentative="1">
+      <w:start w:val="1"/>
+      <w:numFmt w:val="lowerLetter"/>
+      <w:lvlText w:val="%2."/>
+      <w:lvlJc w:val="left"/>
+      <w:pPr>
+        <w:ind w:left="1440" w:hanging="360"/>
+      </w:pPr>
+    </w:lvl>
+    <w:lvl w:ilvl="2" w:tplc="2C0A001B" w:tentative="1">
+      <w:start w:val="1"/>
+      <w:numFmt w:val="lowerRoman"/>
+      <w:lvlText w:val="%3."/>
+      <w:lvlJc w:val="right"/>
+      <w:pPr>
+        <w:ind w:left="2160" w:hanging="180"/>
+      </w:pPr>
+    </w:lvl>
+    <w:lvl w:ilvl="3" w:tplc="2C0A000F" w:tentative="1">
+      <w:start w:val="1"/>
+      <w:numFmt w:val="decimal"/>
+      <w:lvlText w:val="%4."/>
+      <w:lvlJc w:val="left"/>
+      <w:pPr>
+        <w:ind w:left="2880" w:hanging="360"/>
+      </w:pPr>
+    </w:lvl>
+    <w:lvl w:ilvl="4" w:tplc="2C0A0019" w:tentative="1">
+      <w:start w:val="1"/>
+      <w:numFmt w:val="lowerLetter"/>
+      <w:lvlText w:val="%5."/>
+      <w:lvlJc w:val="left"/>
+      <w:pPr>
+        <w:ind w:left="3600" w:hanging="360"/>
+      </w:pPr>
+    </w:lvl>
+    <w:lvl w:ilvl="5" w:tplc="2C0A001B" w:tentative="1">
+      <w:start w:val="1"/>
+      <w:numFmt w:val="lowerRoman"/>
+      <w:lvlText w:val="%6."/>
+      <w:lvlJc w:val="right"/>
+      <w:pPr>
+        <w:ind w:left="4320" w:hanging="180"/>
+      </w:pPr>
+    </w:lvl>
+    <w:lvl w:ilvl="6" w:tplc="2C0A000F" w:tentative="1">
+      <w:start w:val="1"/>
+      <w:numFmt w:val="decimal"/>
+      <w:lvlText w:val="%7."/>
+      <w:lvlJc w:val="left"/>
+      <w:pPr>
+        <w:ind w:left="5040" w:hanging="360"/>
+      </w:pPr>
+    </w:lvl>
+    <w:lvl w:ilvl="7" w:tplc="2C0A0019" w:tentative="1">
+      <w:start w:val="1"/>
+      <w:numFmt w:val="lowerLetter"/>
+      <w:lvlText w:val="%8."/>
+      <w:lvlJc w:val="left"/>
+      <w:pPr>
+        <w:ind w:left="5760" w:hanging="360"/>
+      </w:pPr>
+    </w:lvl>
+    <w:lvl w:ilvl="8" w:tplc="2C0A001B" w:tentative="1">
+      <w:start w:val="1"/>
+      <w:numFmt w:val="lowerRoman"/>
+      <w:lvlText w:val="%9."/>
+      <w:lvlJc w:val="right"/>
+      <w:pPr>
+        <w:ind w:left="6480" w:hanging="180"/>
+      </w:pPr>
+    </w:lvl>
+  </w:abstractNum>
   <w:num w:numId="1">
     <w:abstractNumId w:val="1"/>
   </w:num>
   <w:num w:numId="2">
     <w:abstractNumId w:val="0"/>
+  </w:num>
+  <w:num w:numId="3">
+    <w:abstractNumId w:val="2"/>
   </w:num>
 </w:numbering>
 </file>

</xml_diff>

<commit_message>
agrego 111 a Repositorio
</commit_message>
<xml_diff>
--- a/Repositorio en GitHub.docx
+++ b/Repositorio en GitHub.docx
@@ -35,6 +35,16 @@
         <w:t>GitHub</w:t>
       </w:r>
       <w:proofErr w:type="spellEnd"/>
+      <w:r>
+        <w:rPr>
+          <w:rFonts w:ascii="Arial Narrow" w:hAnsi="Arial Narrow"/>
+          <w:b/>
+          <w:sz w:val="24"/>
+          <w:szCs w:val="24"/>
+          <w:u w:val="single"/>
+        </w:rPr>
+        <w:t xml:space="preserve"> 1111</w:t>
+      </w:r>
     </w:p>
     <w:p>
       <w:pPr>

</xml_diff>